<commit_message>
Add paper search documentation.
</commit_message>
<xml_diff>
--- a/lit_review_documentation/Database_search.docx
+++ b/lit_review_documentation/Database_search.docx
@@ -637,6 +637,185 @@
       </w:tr>
     </w:tbl>
     <w:p/>
+    <w:tbl>
+      <w:tblPr>
+        <w:tblStyle w:val="TableGrid"/>
+        <w:tblW w:w="0" w:type="auto"/>
+        <w:tblLook w:val="04A0" w:firstRow="1" w:lastRow="0" w:firstColumn="1" w:lastColumn="0" w:noHBand="0" w:noVBand="1"/>
+      </w:tblPr>
+      <w:tblGrid>
+        <w:gridCol w:w="6475"/>
+        <w:gridCol w:w="6475"/>
+      </w:tblGrid>
+      <w:tr>
+        <w:tc>
+          <w:tcPr>
+            <w:tcW w:w="6475" w:type="dxa"/>
+          </w:tcPr>
+          <w:p>
+            <w:pPr>
+              <w:rPr>
+                <w:b/>
+                <w:bCs/>
+              </w:rPr>
+            </w:pPr>
+            <w:r>
+              <w:rPr>
+                <w:b/>
+                <w:bCs/>
+              </w:rPr>
+              <w:lastRenderedPageBreak/>
+              <w:t>Stage</w:t>
+            </w:r>
+          </w:p>
+        </w:tc>
+        <w:tc>
+          <w:tcPr>
+            <w:tcW w:w="6475" w:type="dxa"/>
+          </w:tcPr>
+          <w:p>
+            <w:pPr>
+              <w:rPr>
+                <w:b/>
+                <w:bCs/>
+              </w:rPr>
+            </w:pPr>
+            <w:r>
+              <w:rPr>
+                <w:b/>
+                <w:bCs/>
+              </w:rPr>
+              <w:t>Number of Paper</w:t>
+            </w:r>
+          </w:p>
+        </w:tc>
+      </w:tr>
+      <w:tr>
+        <w:tc>
+          <w:tcPr>
+            <w:tcW w:w="6475" w:type="dxa"/>
+          </w:tcPr>
+          <w:p>
+            <w:r>
+              <w:t>All search result</w:t>
+            </w:r>
+          </w:p>
+        </w:tc>
+        <w:tc>
+          <w:tcPr>
+            <w:tcW w:w="6475" w:type="dxa"/>
+          </w:tcPr>
+          <w:p>
+            <w:r>
+              <w:t>327</w:t>
+            </w:r>
+          </w:p>
+        </w:tc>
+      </w:tr>
+      <w:tr>
+        <w:tc>
+          <w:tcPr>
+            <w:tcW w:w="6475" w:type="dxa"/>
+          </w:tcPr>
+          <w:p>
+            <w:r>
+              <w:t>Remove duplicates</w:t>
+            </w:r>
+          </w:p>
+        </w:tc>
+        <w:tc>
+          <w:tcPr>
+            <w:tcW w:w="6475" w:type="dxa"/>
+          </w:tcPr>
+          <w:p>
+            <w:r>
+              <w:t>222</w:t>
+            </w:r>
+          </w:p>
+        </w:tc>
+      </w:tr>
+      <w:tr>
+        <w:tc>
+          <w:tcPr>
+            <w:tcW w:w="6475" w:type="dxa"/>
+          </w:tcPr>
+          <w:p>
+            <w:r>
+              <w:t>Remove non-papers</w:t>
+            </w:r>
+          </w:p>
+        </w:tc>
+        <w:tc>
+          <w:tcPr>
+            <w:tcW w:w="6475" w:type="dxa"/>
+          </w:tcPr>
+          <w:p>
+            <w:r>
+              <w:t>219</w:t>
+            </w:r>
+          </w:p>
+        </w:tc>
+      </w:tr>
+      <w:tr>
+        <w:tc>
+          <w:tcPr>
+            <w:tcW w:w="6475" w:type="dxa"/>
+          </w:tcPr>
+          <w:p>
+            <w:r>
+              <w:t>Eligible abstracts - Lauren</w:t>
+            </w:r>
+          </w:p>
+        </w:tc>
+        <w:tc>
+          <w:tcPr>
+            <w:tcW w:w="6475" w:type="dxa"/>
+          </w:tcPr>
+          <w:p/>
+        </w:tc>
+      </w:tr>
+      <w:tr>
+        <w:tc>
+          <w:tcPr>
+            <w:tcW w:w="6475" w:type="dxa"/>
+          </w:tcPr>
+          <w:p>
+            <w:r>
+              <w:t xml:space="preserve">Eligible abstracts - </w:t>
+            </w:r>
+            <w:proofErr w:type="spellStart"/>
+            <w:r>
+              <w:t>Dewi</w:t>
+            </w:r>
+            <w:proofErr w:type="spellEnd"/>
+          </w:p>
+        </w:tc>
+        <w:tc>
+          <w:tcPr>
+            <w:tcW w:w="6475" w:type="dxa"/>
+          </w:tcPr>
+          <w:p/>
+        </w:tc>
+      </w:tr>
+      <w:tr>
+        <w:tc>
+          <w:tcPr>
+            <w:tcW w:w="6475" w:type="dxa"/>
+          </w:tcPr>
+          <w:p>
+            <w:r>
+              <w:t>Eligible abstracts</w:t>
+            </w:r>
+          </w:p>
+        </w:tc>
+        <w:tc>
+          <w:tcPr>
+            <w:tcW w:w="6475" w:type="dxa"/>
+          </w:tcPr>
+          <w:p/>
+        </w:tc>
+      </w:tr>
+    </w:tbl>
     <w:p/>
     <w:p/>
     <w:sectPr>

</xml_diff>

<commit_message>
Add notes to the eligible papers and metadata definition.
</commit_message>
<xml_diff>
--- a/lit_review_documentation/Database_search.docx
+++ b/lit_review_documentation/Database_search.docx
@@ -687,6 +687,13 @@
               </w:rPr>
               <w:t>Number of Paper</w:t>
             </w:r>
+            <w:r>
+              <w:rPr>
+                <w:b/>
+                <w:bCs/>
+              </w:rPr>
+              <w:t xml:space="preserve"> Resulted</w:t>
+            </w:r>
           </w:p>
         </w:tc>
       </w:tr>
@@ -771,7 +778,11 @@
           <w:tcPr>
             <w:tcW w:w="6475" w:type="dxa"/>
           </w:tcPr>
-          <w:p/>
+          <w:p>
+            <w:r>
+              <w:t>80</w:t>
+            </w:r>
+          </w:p>
         </w:tc>
       </w:tr>
       <w:tr>
@@ -794,7 +805,11 @@
           <w:tcPr>
             <w:tcW w:w="6475" w:type="dxa"/>
           </w:tcPr>
-          <w:p/>
+          <w:p>
+            <w:r>
+              <w:t>87</w:t>
+            </w:r>
+          </w:p>
         </w:tc>
       </w:tr>
       <w:tr>
@@ -812,11 +827,69 @@
           <w:tcPr>
             <w:tcW w:w="6475" w:type="dxa"/>
           </w:tcPr>
-          <w:p/>
+          <w:p>
+            <w:r>
+              <w:t>83</w:t>
+            </w:r>
+          </w:p>
         </w:tc>
       </w:tr>
     </w:tbl>
     <w:p/>
+    <w:p>
+      <w:r>
+        <w:t>After creating the metadata:</w:t>
+      </w:r>
+    </w:p>
+    <w:p/>
+    <w:p>
+      <w:r>
+        <w:t>Ch</w:t>
+      </w:r>
+      <w:proofErr w:type="spellStart"/>
+      <w:r>
+        <w:t>en</w:t>
+      </w:r>
+      <w:proofErr w:type="spellEnd"/>
+      <w:r>
+        <w:t>, Song Xi; Tang, Cheng Yong paper is excluded to the final exclusion because it is apparently not an MRP paper</w:t>
+      </w:r>
+    </w:p>
+    <w:p/>
+    <w:p/>
+    <w:p>
+      <w:r>
+        <w:t>Notes on comparison</w:t>
+      </w:r>
+    </w:p>
+    <w:p>
+      <w:r>
+        <w:t>Comparison to other study: Can be from other survey/study</w:t>
+      </w:r>
+    </w:p>
+    <w:p>
+      <w:r>
+        <w:t>Comparison raw: Comparison to direct estimates</w:t>
+      </w:r>
+    </w:p>
+    <w:p>
+      <w:r>
+        <w:t>Comparison truth: Comparison to true value</w:t>
+      </w:r>
+    </w:p>
+    <w:p>
+      <w:r>
+        <w:t xml:space="preserve">Comparison other method: For </w:t>
+      </w:r>
+      <w:proofErr w:type="gramStart"/>
+      <w:r>
+        <w:t>example</w:t>
+      </w:r>
+      <w:proofErr w:type="gramEnd"/>
+      <w:r>
+        <w:t xml:space="preserve"> ordinary multiple regression</w:t>
+      </w:r>
+    </w:p>
     <w:p/>
     <w:sectPr>
       <w:pgSz w:w="15840" w:h="12240" w:orient="landscape"/>
@@ -826,6 +899,68 @@
     </w:sectPr>
   </w:body>
 </w:document>
+</file>
+
+<file path=word/numbering.xml><?xml version="1.0" encoding="utf-8"?>
+<w:numbering xmlns:wpc="http://schemas.microsoft.com/office/word/2010/wordprocessingCanvas" xmlns:cx="http://schemas.microsoft.com/office/drawing/2014/chartex" xmlns:cx1="http://schemas.microsoft.com/office/drawing/2015/9/8/chartex" xmlns:cx2="http://schemas.microsoft.com/office/drawing/2015/10/21/chartex" xmlns:cx3="http://schemas.microsoft.com/office/drawing/2016/5/9/chartex" xmlns:cx4="http://schemas.microsoft.com/office/drawing/2016/5/10/chartex" xmlns:cx5="http://schemas.microsoft.com/office/drawing/2016/5/11/chartex" xmlns:cx6="http://schemas.microsoft.com/office/drawing/2016/5/12/chartex" xmlns:cx7="http://schemas.microsoft.com/office/drawing/2016/5/13/chartex" xmlns:cx8="http://schemas.microsoft.com/office/drawing/2016/5/14/chartex" xmlns:mc="http://schemas.openxmlformats.org/markup-compatibility/2006" xmlns:aink="http://schemas.microsoft.com/office/drawing/2016/ink" xmlns:am3d="http://schemas.microsoft.com/office/drawing/2017/model3d" xmlns:o="urn:schemas-microsoft-com:office:office" xmlns:r="http://schemas.openxmlformats.org/officeDocument/2006/relationships" xmlns:m="http://schemas.openxmlformats.org/officeDocument/2006/math" xmlns:v="urn:schemas-microsoft-com:vml" xmlns:wp14="http://schemas.microsoft.com/office/word/2010/wordprocessingDrawing" xmlns:wp="http://schemas.openxmlformats.org/drawingml/2006/wordprocessingDrawing" xmlns:w10="urn:schemas-microsoft-com:office:word" xmlns:w="http://schemas.openxmlformats.org/wordprocessingml/2006/main" xmlns:w14="http://schemas.microsoft.com/office/word/2010/wordml" xmlns:w15="http://schemas.microsoft.com/office/word/2012/wordml" xmlns:w16cex="http://schemas.microsoft.com/office/word/2018/wordml/cex" xmlns:w16cid="http://schemas.microsoft.com/office/word/2016/wordml/cid" xmlns:w16="http://schemas.microsoft.com/office/word/2018/wordml" xmlns:w16se="http://schemas.microsoft.com/office/word/2015/wordml/symex" xmlns:wpg="http://schemas.microsoft.com/office/word/2010/wordprocessingGroup" xmlns:wpi="http://schemas.microsoft.com/office/word/2010/wordprocessingInk" xmlns:wne="http://schemas.microsoft.com/office/word/2006/wordml" xmlns:wps="http://schemas.microsoft.com/office/word/2010/wordprocessingShape" mc:Ignorable="w14 w15 w16se w16cid w16 w16cex wp14">
+  <w:abstractNum w:abstractNumId="0" w15:restartNumberingAfterBreak="0">
+    <w:nsid w:val="00000001"/>
+    <w:multiLevelType w:val="hybridMultilevel"/>
+    <w:tmpl w:val="00000001"/>
+    <w:lvl w:ilvl="0" w:tplc="00000001">
+      <w:start w:val="1"/>
+      <w:numFmt w:val="bullet"/>
+      <w:lvlText w:val="⁃"/>
+      <w:lvlJc w:val="left"/>
+      <w:pPr>
+        <w:ind w:left="720" w:hanging="360"/>
+      </w:pPr>
+    </w:lvl>
+    <w:lvl w:ilvl="1" w:tplc="FFFFFFFF">
+      <w:numFmt w:val="decimal"/>
+      <w:lvlText w:val=""/>
+      <w:lvlJc w:val="left"/>
+    </w:lvl>
+    <w:lvl w:ilvl="2" w:tplc="FFFFFFFF">
+      <w:numFmt w:val="decimal"/>
+      <w:lvlText w:val=""/>
+      <w:lvlJc w:val="left"/>
+    </w:lvl>
+    <w:lvl w:ilvl="3" w:tplc="FFFFFFFF">
+      <w:numFmt w:val="decimal"/>
+      <w:lvlText w:val=""/>
+      <w:lvlJc w:val="left"/>
+    </w:lvl>
+    <w:lvl w:ilvl="4" w:tplc="FFFFFFFF">
+      <w:numFmt w:val="decimal"/>
+      <w:lvlText w:val=""/>
+      <w:lvlJc w:val="left"/>
+    </w:lvl>
+    <w:lvl w:ilvl="5" w:tplc="FFFFFFFF">
+      <w:numFmt w:val="decimal"/>
+      <w:lvlText w:val=""/>
+      <w:lvlJc w:val="left"/>
+    </w:lvl>
+    <w:lvl w:ilvl="6" w:tplc="FFFFFFFF">
+      <w:numFmt w:val="decimal"/>
+      <w:lvlText w:val=""/>
+      <w:lvlJc w:val="left"/>
+    </w:lvl>
+    <w:lvl w:ilvl="7" w:tplc="FFFFFFFF">
+      <w:numFmt w:val="decimal"/>
+      <w:lvlText w:val=""/>
+      <w:lvlJc w:val="left"/>
+    </w:lvl>
+    <w:lvl w:ilvl="8" w:tplc="FFFFFFFF">
+      <w:numFmt w:val="decimal"/>
+      <w:lvlText w:val=""/>
+      <w:lvlJc w:val="left"/>
+    </w:lvl>
+  </w:abstractNum>
+  <w:num w:numId="1">
+    <w:abstractNumId w:val="0"/>
+  </w:num>
+</w:numbering>
 </file>
 
 <file path=word/styles.xml><?xml version="1.0" encoding="utf-8"?>

</xml_diff>

<commit_message>
Edited the lit review database search.
</commit_message>
<xml_diff>
--- a/lit_review_documentation/Database_search.docx
+++ b/lit_review_documentation/Database_search.docx
@@ -1,6 +1,6 @@
 
 <file path=word/document.xml><?xml version="1.0" encoding="utf-8"?>
-<w:document xmlns:wpc="http://schemas.microsoft.com/office/word/2010/wordprocessingCanvas" xmlns:cx="http://schemas.microsoft.com/office/drawing/2014/chartex" xmlns:cx1="http://schemas.microsoft.com/office/drawing/2015/9/8/chartex" xmlns:cx2="http://schemas.microsoft.com/office/drawing/2015/10/21/chartex" xmlns:cx3="http://schemas.microsoft.com/office/drawing/2016/5/9/chartex" xmlns:cx4="http://schemas.microsoft.com/office/drawing/2016/5/10/chartex" xmlns:cx5="http://schemas.microsoft.com/office/drawing/2016/5/11/chartex" xmlns:cx6="http://schemas.microsoft.com/office/drawing/2016/5/12/chartex" xmlns:cx7="http://schemas.microsoft.com/office/drawing/2016/5/13/chartex" xmlns:cx8="http://schemas.microsoft.com/office/drawing/2016/5/14/chartex" xmlns:mc="http://schemas.openxmlformats.org/markup-compatibility/2006" xmlns:aink="http://schemas.microsoft.com/office/drawing/2016/ink" xmlns:am3d="http://schemas.microsoft.com/office/drawing/2017/model3d" xmlns:o="urn:schemas-microsoft-com:office:office" xmlns:r="http://schemas.openxmlformats.org/officeDocument/2006/relationships" xmlns:m="http://schemas.openxmlformats.org/officeDocument/2006/math" xmlns:v="urn:schemas-microsoft-com:vml" xmlns:wp14="http://schemas.microsoft.com/office/word/2010/wordprocessingDrawing" xmlns:wp="http://schemas.openxmlformats.org/drawingml/2006/wordprocessingDrawing" xmlns:w10="urn:schemas-microsoft-com:office:word" xmlns:w="http://schemas.openxmlformats.org/wordprocessingml/2006/main" xmlns:w14="http://schemas.microsoft.com/office/word/2010/wordml" xmlns:w15="http://schemas.microsoft.com/office/word/2012/wordml" xmlns:w16cex="http://schemas.microsoft.com/office/word/2018/wordml/cex" xmlns:w16cid="http://schemas.microsoft.com/office/word/2016/wordml/cid" xmlns:w16="http://schemas.microsoft.com/office/word/2018/wordml" xmlns:w16se="http://schemas.microsoft.com/office/word/2015/wordml/symex" xmlns:wpg="http://schemas.microsoft.com/office/word/2010/wordprocessingGroup" xmlns:wpi="http://schemas.microsoft.com/office/word/2010/wordprocessingInk" xmlns:wne="http://schemas.microsoft.com/office/word/2006/wordml" xmlns:wps="http://schemas.microsoft.com/office/word/2010/wordprocessingShape" mc:Ignorable="w14 w15 w16se w16cid w16 w16cex wp14">
+<w:document xmlns:wpc="http://schemas.microsoft.com/office/word/2010/wordprocessingCanvas" xmlns:cx="http://schemas.microsoft.com/office/drawing/2014/chartex" xmlns:cx1="http://schemas.microsoft.com/office/drawing/2015/9/8/chartex" xmlns:cx2="http://schemas.microsoft.com/office/drawing/2015/10/21/chartex" xmlns:cx3="http://schemas.microsoft.com/office/drawing/2016/5/9/chartex" xmlns:cx4="http://schemas.microsoft.com/office/drawing/2016/5/10/chartex" xmlns:cx5="http://schemas.microsoft.com/office/drawing/2016/5/11/chartex" xmlns:cx6="http://schemas.microsoft.com/office/drawing/2016/5/12/chartex" xmlns:cx7="http://schemas.microsoft.com/office/drawing/2016/5/13/chartex" xmlns:cx8="http://schemas.microsoft.com/office/drawing/2016/5/14/chartex" xmlns:mc="http://schemas.openxmlformats.org/markup-compatibility/2006" xmlns:aink="http://schemas.microsoft.com/office/drawing/2016/ink" xmlns:am3d="http://schemas.microsoft.com/office/drawing/2017/model3d" xmlns:o="urn:schemas-microsoft-com:office:office" xmlns:r="http://schemas.openxmlformats.org/officeDocument/2006/relationships" xmlns:m="http://schemas.openxmlformats.org/officeDocument/2006/math" xmlns:v="urn:schemas-microsoft-com:vml" xmlns:wp14="http://schemas.microsoft.com/office/word/2010/wordprocessingDrawing" xmlns:wp="http://schemas.openxmlformats.org/drawingml/2006/wordprocessingDrawing" xmlns:w10="urn:schemas-microsoft-com:office:word" xmlns:w="http://schemas.openxmlformats.org/wordprocessingml/2006/main" xmlns:w14="http://schemas.microsoft.com/office/word/2010/wordml" xmlns:w15="http://schemas.microsoft.com/office/word/2012/wordml" xmlns:w16cex="http://schemas.microsoft.com/office/word/2018/wordml/cex" xmlns:w16cid="http://schemas.microsoft.com/office/word/2016/wordml/cid" xmlns:w16="http://schemas.microsoft.com/office/word/2018/wordml" xmlns:w16sdtdh="http://schemas.microsoft.com/office/word/2020/wordml/sdtdatahash" xmlns:w16se="http://schemas.microsoft.com/office/word/2015/wordml/symex" xmlns:wpg="http://schemas.microsoft.com/office/word/2010/wordprocessingGroup" xmlns:wpi="http://schemas.microsoft.com/office/word/2010/wordprocessingInk" xmlns:wne="http://schemas.microsoft.com/office/word/2006/wordml" xmlns:wps="http://schemas.microsoft.com/office/word/2010/wordprocessingShape" mc:Ignorable="w14 w15 w16se w16cid w16 w16cex w16sdtdh wp14">
   <w:body>
     <w:tbl>
       <w:tblPr>
@@ -923,6 +923,11 @@
         <w:t xml:space="preserve"> hence it does not contain any plots.</w:t>
       </w:r>
     </w:p>
+    <w:p>
+      <w:r>
+        <w:t xml:space="preserve">Gelman and Carpenter’s paper does not contain any MRP plot. </w:t>
+      </w:r>
+    </w:p>
     <w:p/>
     <w:p/>
     <w:p/>
@@ -1010,7 +1015,6 @@
     <w:p/>
     <w:p>
       <w:r>
-        <w:lastRenderedPageBreak/>
         <w:t>Dot plot with CI bar -&gt; confidence interval</w:t>
       </w:r>
     </w:p>
@@ -1031,7 +1035,7 @@
 </file>
 
 <file path=word/numbering.xml><?xml version="1.0" encoding="utf-8"?>
-<w:numbering xmlns:wpc="http://schemas.microsoft.com/office/word/2010/wordprocessingCanvas" xmlns:cx="http://schemas.microsoft.com/office/drawing/2014/chartex" xmlns:cx1="http://schemas.microsoft.com/office/drawing/2015/9/8/chartex" xmlns:cx2="http://schemas.microsoft.com/office/drawing/2015/10/21/chartex" xmlns:cx3="http://schemas.microsoft.com/office/drawing/2016/5/9/chartex" xmlns:cx4="http://schemas.microsoft.com/office/drawing/2016/5/10/chartex" xmlns:cx5="http://schemas.microsoft.com/office/drawing/2016/5/11/chartex" xmlns:cx6="http://schemas.microsoft.com/office/drawing/2016/5/12/chartex" xmlns:cx7="http://schemas.microsoft.com/office/drawing/2016/5/13/chartex" xmlns:cx8="http://schemas.microsoft.com/office/drawing/2016/5/14/chartex" xmlns:mc="http://schemas.openxmlformats.org/markup-compatibility/2006" xmlns:aink="http://schemas.microsoft.com/office/drawing/2016/ink" xmlns:am3d="http://schemas.microsoft.com/office/drawing/2017/model3d" xmlns:o="urn:schemas-microsoft-com:office:office" xmlns:r="http://schemas.openxmlformats.org/officeDocument/2006/relationships" xmlns:m="http://schemas.openxmlformats.org/officeDocument/2006/math" xmlns:v="urn:schemas-microsoft-com:vml" xmlns:wp14="http://schemas.microsoft.com/office/word/2010/wordprocessingDrawing" xmlns:wp="http://schemas.openxmlformats.org/drawingml/2006/wordprocessingDrawing" xmlns:w10="urn:schemas-microsoft-com:office:word" xmlns:w="http://schemas.openxmlformats.org/wordprocessingml/2006/main" xmlns:w14="http://schemas.microsoft.com/office/word/2010/wordml" xmlns:w15="http://schemas.microsoft.com/office/word/2012/wordml" xmlns:w16cex="http://schemas.microsoft.com/office/word/2018/wordml/cex" xmlns:w16cid="http://schemas.microsoft.com/office/word/2016/wordml/cid" xmlns:w16="http://schemas.microsoft.com/office/word/2018/wordml" xmlns:w16se="http://schemas.microsoft.com/office/word/2015/wordml/symex" xmlns:wpg="http://schemas.microsoft.com/office/word/2010/wordprocessingGroup" xmlns:wpi="http://schemas.microsoft.com/office/word/2010/wordprocessingInk" xmlns:wne="http://schemas.microsoft.com/office/word/2006/wordml" xmlns:wps="http://schemas.microsoft.com/office/word/2010/wordprocessingShape" mc:Ignorable="w14 w15 w16se w16cid w16 w16cex wp14">
+<w:numbering xmlns:wpc="http://schemas.microsoft.com/office/word/2010/wordprocessingCanvas" xmlns:cx="http://schemas.microsoft.com/office/drawing/2014/chartex" xmlns:cx1="http://schemas.microsoft.com/office/drawing/2015/9/8/chartex" xmlns:cx2="http://schemas.microsoft.com/office/drawing/2015/10/21/chartex" xmlns:cx3="http://schemas.microsoft.com/office/drawing/2016/5/9/chartex" xmlns:cx4="http://schemas.microsoft.com/office/drawing/2016/5/10/chartex" xmlns:cx5="http://schemas.microsoft.com/office/drawing/2016/5/11/chartex" xmlns:cx6="http://schemas.microsoft.com/office/drawing/2016/5/12/chartex" xmlns:cx7="http://schemas.microsoft.com/office/drawing/2016/5/13/chartex" xmlns:cx8="http://schemas.microsoft.com/office/drawing/2016/5/14/chartex" xmlns:mc="http://schemas.openxmlformats.org/markup-compatibility/2006" xmlns:aink="http://schemas.microsoft.com/office/drawing/2016/ink" xmlns:am3d="http://schemas.microsoft.com/office/drawing/2017/model3d" xmlns:o="urn:schemas-microsoft-com:office:office" xmlns:r="http://schemas.openxmlformats.org/officeDocument/2006/relationships" xmlns:m="http://schemas.openxmlformats.org/officeDocument/2006/math" xmlns:v="urn:schemas-microsoft-com:vml" xmlns:wp14="http://schemas.microsoft.com/office/word/2010/wordprocessingDrawing" xmlns:wp="http://schemas.openxmlformats.org/drawingml/2006/wordprocessingDrawing" xmlns:w10="urn:schemas-microsoft-com:office:word" xmlns:w="http://schemas.openxmlformats.org/wordprocessingml/2006/main" xmlns:w14="http://schemas.microsoft.com/office/word/2010/wordml" xmlns:w15="http://schemas.microsoft.com/office/word/2012/wordml" xmlns:w16cex="http://schemas.microsoft.com/office/word/2018/wordml/cex" xmlns:w16cid="http://schemas.microsoft.com/office/word/2016/wordml/cid" xmlns:w16="http://schemas.microsoft.com/office/word/2018/wordml" xmlns:w16sdtdh="http://schemas.microsoft.com/office/word/2020/wordml/sdtdatahash" xmlns:w16se="http://schemas.microsoft.com/office/word/2015/wordml/symex" xmlns:wpg="http://schemas.microsoft.com/office/word/2010/wordprocessingGroup" xmlns:wpi="http://schemas.microsoft.com/office/word/2010/wordprocessingInk" xmlns:wne="http://schemas.microsoft.com/office/word/2006/wordml" xmlns:wps="http://schemas.microsoft.com/office/word/2010/wordprocessingShape" mc:Ignorable="w14 w15 w16se w16cid w16 w16cex w16sdtdh wp14">
   <w:abstractNum w:abstractNumId="0" w15:restartNumberingAfterBreak="0">
     <w:nsid w:val="00000001"/>
     <w:multiLevelType w:val="hybridMultilevel"/>
@@ -1093,7 +1097,7 @@
 </file>
 
 <file path=word/styles.xml><?xml version="1.0" encoding="utf-8"?>
-<w:styles xmlns:mc="http://schemas.openxmlformats.org/markup-compatibility/2006" xmlns:r="http://schemas.openxmlformats.org/officeDocument/2006/relationships" xmlns:w="http://schemas.openxmlformats.org/wordprocessingml/2006/main" xmlns:w14="http://schemas.microsoft.com/office/word/2010/wordml" xmlns:w15="http://schemas.microsoft.com/office/word/2012/wordml" xmlns:w16cex="http://schemas.microsoft.com/office/word/2018/wordml/cex" xmlns:w16cid="http://schemas.microsoft.com/office/word/2016/wordml/cid" xmlns:w16="http://schemas.microsoft.com/office/word/2018/wordml" xmlns:w16se="http://schemas.microsoft.com/office/word/2015/wordml/symex" mc:Ignorable="w14 w15 w16se w16cid w16 w16cex">
+<w:styles xmlns:mc="http://schemas.openxmlformats.org/markup-compatibility/2006" xmlns:r="http://schemas.openxmlformats.org/officeDocument/2006/relationships" xmlns:w="http://schemas.openxmlformats.org/wordprocessingml/2006/main" xmlns:w14="http://schemas.microsoft.com/office/word/2010/wordml" xmlns:w15="http://schemas.microsoft.com/office/word/2012/wordml" xmlns:w16cex="http://schemas.microsoft.com/office/word/2018/wordml/cex" xmlns:w16cid="http://schemas.microsoft.com/office/word/2016/wordml/cid" xmlns:w16="http://schemas.microsoft.com/office/word/2018/wordml" xmlns:w16sdtdh="http://schemas.microsoft.com/office/word/2020/wordml/sdtdatahash" xmlns:w16se="http://schemas.microsoft.com/office/word/2015/wordml/symex" mc:Ignorable="w14 w15 w16se w16cid w16 w16cex w16sdtdh">
   <w:docDefaults>
     <w:rPrDefault>
       <w:rPr>

</xml_diff>

<commit_message>
Edit the database search result review.
</commit_message>
<xml_diff>
--- a/lit_review_documentation/Database_search.docx
+++ b/lit_review_documentation/Database_search.docx
@@ -928,44 +928,113 @@
         <w:t xml:space="preserve">Gelman and Carpenter’s paper does not contain any MRP plot. </w:t>
       </w:r>
     </w:p>
+    <w:p>
+      <w:proofErr w:type="spellStart"/>
+      <w:r>
+        <w:t>Xingyou</w:t>
+      </w:r>
+      <w:proofErr w:type="spellEnd"/>
+      <w:r>
+        <w:t xml:space="preserve"> and Zang paper are the same. </w:t>
+      </w:r>
+    </w:p>
+    <w:p>
+      <w:r>
+        <w:t>Pacheco (2012) does not contain any plot.</w:t>
+      </w:r>
+    </w:p>
+    <w:p>
+      <w:proofErr w:type="gramStart"/>
+      <w:r>
+        <w:t>?</w:t>
+      </w:r>
+      <w:proofErr w:type="spellStart"/>
+      <w:r>
+        <w:t>Rigby</w:t>
+      </w:r>
+      <w:proofErr w:type="gramEnd"/>
+      <w:r>
+        <w:t>_</w:t>
+      </w:r>
+      <w:r>
+        <w:t>Haselswerdt’s</w:t>
+      </w:r>
+      <w:proofErr w:type="spellEnd"/>
+      <w:r>
+        <w:t xml:space="preserve"> paper display plot related to MRP in Figure 1. However, it is only for do a faceting. </w:t>
+      </w:r>
+    </w:p>
+    <w:p>
+      <w:r>
+        <w:t xml:space="preserve">Wang et al (2018)’s paper </w:t>
+      </w:r>
+      <w:proofErr w:type="gramStart"/>
+      <w:r>
+        <w:t>do</w:t>
+      </w:r>
+      <w:proofErr w:type="gramEnd"/>
+      <w:r>
+        <w:t xml:space="preserve"> not contain any plot.</w:t>
+      </w:r>
+    </w:p>
+    <w:p>
+      <w:proofErr w:type="gramStart"/>
+      <w:r>
+        <w:t>?Tucker</w:t>
+      </w:r>
+      <w:proofErr w:type="gramEnd"/>
+      <w:r>
+        <w:t xml:space="preserve">, Montgomery &amp; Smith use Autoregressive Latent Trajectory, which is essentially a multilevel hierarchical model. Is </w:t>
+      </w:r>
+      <w:proofErr w:type="spellStart"/>
+      <w:proofErr w:type="gramStart"/>
+      <w:r>
+        <w:t>is</w:t>
+      </w:r>
+      <w:proofErr w:type="spellEnd"/>
+      <w:proofErr w:type="gramEnd"/>
+      <w:r>
+        <w:t xml:space="preserve"> considered as MRP though? </w:t>
+      </w:r>
+    </w:p>
     <w:p/>
     <w:p/>
     <w:p/>
+    <w:p>
+      <w:r>
+        <w:t>Notes on comparison</w:t>
+      </w:r>
+    </w:p>
+    <w:p>
+      <w:r>
+        <w:t>Comparison to other study: Can be from other survey/study</w:t>
+      </w:r>
+    </w:p>
+    <w:p>
+      <w:r>
+        <w:t>Comparison raw: Comparison to direct estimates</w:t>
+      </w:r>
+    </w:p>
+    <w:p>
+      <w:r>
+        <w:t>Comparison truth: Comparison to true value</w:t>
+      </w:r>
+    </w:p>
+    <w:p>
+      <w:r>
+        <w:t xml:space="preserve">Comparison other method: For </w:t>
+      </w:r>
+      <w:r>
+        <w:t>example,</w:t>
+      </w:r>
+      <w:r>
+        <w:t xml:space="preserve"> ordinary multiple regression</w:t>
+      </w:r>
+    </w:p>
     <w:p/>
     <w:p>
       <w:r>
-        <w:t>Notes on comparison</w:t>
-      </w:r>
-    </w:p>
-    <w:p>
-      <w:r>
-        <w:t>Comparison to other study: Can be from other survey/study</w:t>
-      </w:r>
-    </w:p>
-    <w:p>
-      <w:r>
-        <w:t>Comparison raw: Comparison to direct estimates</w:t>
-      </w:r>
-    </w:p>
-    <w:p>
-      <w:r>
-        <w:t>Comparison truth: Comparison to true value</w:t>
-      </w:r>
-    </w:p>
-    <w:p>
-      <w:r>
-        <w:t xml:space="preserve">Comparison other method: For </w:t>
-      </w:r>
-      <w:r>
-        <w:t>example,</w:t>
-      </w:r>
-      <w:r>
-        <w:t xml:space="preserve"> ordinary multiple regression</w:t>
-      </w:r>
-    </w:p>
-    <w:p/>
-    <w:p>
-      <w:r>
+        <w:lastRenderedPageBreak/>
         <w:t xml:space="preserve">The communication plot </w:t>
       </w:r>
       <w:proofErr w:type="gramStart"/>

</xml_diff>

<commit_message>
Add methodology and update the number of reviewed papers and metadata.
</commit_message>
<xml_diff>
--- a/lit_review_documentation/Database_search.docx
+++ b/lit_review_documentation/Database_search.docx
@@ -173,7 +173,24 @@
           </w:tcPr>
           <w:p>
             <w:r>
-              <w:t>multilevel regression AND poststratification</w:t>
+              <w:t>(</w:t>
+            </w:r>
+            <w:proofErr w:type="gramStart"/>
+            <w:r>
+              <w:t>multilevel</w:t>
+            </w:r>
+            <w:proofErr w:type="gramEnd"/>
+            <w:r>
+              <w:t xml:space="preserve"> regression</w:t>
+            </w:r>
+            <w:r>
+              <w:t xml:space="preserve"> and</w:t>
+            </w:r>
+            <w:r>
+              <w:t xml:space="preserve"> poststratification</w:t>
+            </w:r>
+            <w:r>
+              <w:t>)</w:t>
             </w:r>
           </w:p>
           <w:p>
@@ -181,6 +198,9 @@
               <w:t xml:space="preserve">OR </w:t>
             </w:r>
             <w:r>
+              <w:t>(</w:t>
+            </w:r>
+            <w:r>
               <w:t>“</w:t>
             </w:r>
             <w:r>
@@ -188,6 +208,9 @@
             </w:r>
             <w:r>
               <w:t>”</w:t>
+            </w:r>
+            <w:r>
+              <w:t>)</w:t>
             </w:r>
           </w:p>
         </w:tc>
@@ -210,7 +233,10 @@
               <w:jc w:val="center"/>
             </w:pPr>
             <w:r>
-              <w:t>abstract</w:t>
+              <w:t>A</w:t>
+            </w:r>
+            <w:r>
+              <w:t>bstract</w:t>
             </w:r>
           </w:p>
         </w:tc>
@@ -434,11 +460,66 @@
           </w:tcPr>
           <w:p>
             <w:r>
+              <w:t>(</w:t>
+            </w:r>
+            <w:r>
               <w:t xml:space="preserve">multilevel regression AND </w:t>
             </w:r>
             <w:r>
               <w:lastRenderedPageBreak/>
-              <w:t>post-stratification OR multilevel model AND post-stratification OR multilevel regression AND poststratification OR multilevel model AND poststratification</w:t>
+              <w:t>post-stratification</w:t>
+            </w:r>
+            <w:r>
+              <w:t>)</w:t>
+            </w:r>
+            <w:r>
+              <w:t xml:space="preserve"> OR </w:t>
+            </w:r>
+            <w:r>
+              <w:t>(</w:t>
+            </w:r>
+            <w:r>
+              <w:t>multilevel model AND post-stratification</w:t>
+            </w:r>
+            <w:r>
+              <w:t>)</w:t>
+            </w:r>
+            <w:r>
+              <w:t xml:space="preserve"> OR </w:t>
+            </w:r>
+            <w:r>
+              <w:t>(</w:t>
+            </w:r>
+            <w:r>
+              <w:t xml:space="preserve">multilevel regression AND </w:t>
+            </w:r>
+            <w:proofErr w:type="gramStart"/>
+            <w:r>
+              <w:t xml:space="preserve">poststratification </w:t>
+            </w:r>
+            <w:r>
+              <w:t>)</w:t>
+            </w:r>
+            <w:proofErr w:type="gramEnd"/>
+            <w:r>
+              <w:t xml:space="preserve"> </w:t>
+            </w:r>
+            <w:proofErr w:type="spellStart"/>
+            <w:r>
+              <w:t>OR</w:t>
+            </w:r>
+            <w:proofErr w:type="spellEnd"/>
+            <w:r>
+              <w:t xml:space="preserve"> </w:t>
+            </w:r>
+            <w:r>
+              <w:t>(</w:t>
+            </w:r>
+            <w:r>
+              <w:t>multilevel model AND poststratification</w:t>
+            </w:r>
+            <w:r>
+              <w:t>)</w:t>
             </w:r>
           </w:p>
         </w:tc>
@@ -511,7 +592,54 @@
           </w:tcPr>
           <w:p>
             <w:r>
-              <w:t>multilevel regression AND post-stratification OR multilevel model AND post-stratification OR multilevel regression AND poststratification OR multilevel model AND poststratification</w:t>
+              <w:t>(</w:t>
+            </w:r>
+            <w:proofErr w:type="gramStart"/>
+            <w:r>
+              <w:t>multilevel</w:t>
+            </w:r>
+            <w:proofErr w:type="gramEnd"/>
+            <w:r>
+              <w:t xml:space="preserve"> regression AND post-stratification</w:t>
+            </w:r>
+            <w:r>
+              <w:t xml:space="preserve">) </w:t>
+            </w:r>
+            <w:r>
+              <w:t xml:space="preserve">OR </w:t>
+            </w:r>
+            <w:r>
+              <w:t>(</w:t>
+            </w:r>
+            <w:r>
+              <w:t>multilevel model AND post-stratification</w:t>
+            </w:r>
+            <w:r>
+              <w:t>)</w:t>
+            </w:r>
+            <w:r>
+              <w:t xml:space="preserve"> OR </w:t>
+            </w:r>
+            <w:r>
+              <w:t>(</w:t>
+            </w:r>
+            <w:r>
+              <w:t>multilevel regression AND poststratification</w:t>
+            </w:r>
+            <w:r>
+              <w:t>)</w:t>
+            </w:r>
+            <w:r>
+              <w:t xml:space="preserve"> OR </w:t>
+            </w:r>
+            <w:r>
+              <w:t>(</w:t>
+            </w:r>
+            <w:r>
+              <w:t>multilevel model AND poststratification</w:t>
+            </w:r>
+            <w:r>
+              <w:t>)</w:t>
             </w:r>
           </w:p>
         </w:tc>
@@ -911,6 +1039,9 @@
       </w:r>
     </w:p>
     <w:p>
+      <w:pPr>
+        <w:shd w:val="clear" w:color="auto" w:fill="C5E0B3" w:themeFill="accent6" w:themeFillTint="66"/>
+      </w:pPr>
       <w:r>
         <w:t xml:space="preserve">Mortimore’s paper is a review of another </w:t>
       </w:r>
@@ -931,11 +1062,20 @@
     <w:p>
       <w:proofErr w:type="spellStart"/>
       <w:r>
+        <w:rPr>
+          <w:shd w:val="clear" w:color="auto" w:fill="C5E0B3" w:themeFill="accent6" w:themeFillTint="66"/>
+        </w:rPr>
         <w:t>Xingyou</w:t>
       </w:r>
       <w:proofErr w:type="spellEnd"/>
       <w:r>
-        <w:t xml:space="preserve"> and Zang paper are the same. </w:t>
+        <w:rPr>
+          <w:shd w:val="clear" w:color="auto" w:fill="C5E0B3" w:themeFill="accent6" w:themeFillTint="66"/>
+        </w:rPr>
+        <w:t xml:space="preserve"> and Zang paper are the same.</w:t>
+      </w:r>
+      <w:r>
+        <w:t xml:space="preserve"> </w:t>
       </w:r>
     </w:p>
     <w:p>
@@ -944,24 +1084,27 @@
       </w:r>
     </w:p>
     <w:p>
+      <w:proofErr w:type="spellStart"/>
+      <w:r>
+        <w:t>Rigby_</w:t>
+      </w:r>
+      <w:r>
+        <w:t>Haselswerdt’s</w:t>
+      </w:r>
+      <w:proofErr w:type="spellEnd"/>
+      <w:r>
+        <w:t xml:space="preserve"> paper display plot related to MRP in Figure 1. However, it is only for do a faceting. </w:t>
+      </w:r>
+      <w:r>
+        <w:t>(</w:t>
+      </w:r>
       <w:proofErr w:type="gramStart"/>
       <w:r>
-        <w:t>?</w:t>
-      </w:r>
-      <w:proofErr w:type="spellStart"/>
-      <w:r>
-        <w:t>Rigby</w:t>
+        <w:t>finally</w:t>
       </w:r>
       <w:proofErr w:type="gramEnd"/>
       <w:r>
-        <w:t>_</w:t>
-      </w:r>
-      <w:r>
-        <w:t>Haselswerdt’s</w:t>
-      </w:r>
-      <w:proofErr w:type="spellEnd"/>
-      <w:r>
-        <w:t xml:space="preserve"> paper display plot related to MRP in Figure 1. However, it is only for do a faceting. </w:t>
+        <w:t xml:space="preserve"> include it)</w:t>
       </w:r>
     </w:p>
     <w:p>
@@ -1032,9 +1175,259 @@
       </w:r>
     </w:p>
     <w:p/>
+    <w:p/>
+    <w:tbl>
+      <w:tblPr>
+        <w:tblStyle w:val="TableGrid"/>
+        <w:tblW w:w="0" w:type="auto"/>
+        <w:tblLook w:val="04A0" w:firstRow="1" w:lastRow="0" w:firstColumn="1" w:lastColumn="0" w:noHBand="0" w:noVBand="1"/>
+      </w:tblPr>
+      <w:tblGrid>
+        <w:gridCol w:w="6475"/>
+        <w:gridCol w:w="6475"/>
+      </w:tblGrid>
+      <w:tr>
+        <w:tc>
+          <w:tcPr>
+            <w:tcW w:w="6475" w:type="dxa"/>
+          </w:tcPr>
+          <w:p>
+            <w:pPr>
+              <w:rPr>
+                <w:b/>
+                <w:bCs/>
+              </w:rPr>
+            </w:pPr>
+            <w:r>
+              <w:rPr>
+                <w:b/>
+                <w:bCs/>
+              </w:rPr>
+              <w:t>Stage</w:t>
+            </w:r>
+          </w:p>
+        </w:tc>
+        <w:tc>
+          <w:tcPr>
+            <w:tcW w:w="6475" w:type="dxa"/>
+          </w:tcPr>
+          <w:p>
+            <w:pPr>
+              <w:rPr>
+                <w:b/>
+                <w:bCs/>
+              </w:rPr>
+            </w:pPr>
+            <w:r>
+              <w:rPr>
+                <w:b/>
+                <w:bCs/>
+              </w:rPr>
+              <w:t>Number of Paper</w:t>
+            </w:r>
+            <w:r>
+              <w:rPr>
+                <w:b/>
+                <w:bCs/>
+              </w:rPr>
+              <w:t xml:space="preserve"> Resulted</w:t>
+            </w:r>
+          </w:p>
+        </w:tc>
+      </w:tr>
+      <w:tr>
+        <w:tc>
+          <w:tcPr>
+            <w:tcW w:w="6475" w:type="dxa"/>
+          </w:tcPr>
+          <w:p>
+            <w:r>
+              <w:t>All search result</w:t>
+            </w:r>
+          </w:p>
+        </w:tc>
+        <w:tc>
+          <w:tcPr>
+            <w:tcW w:w="6475" w:type="dxa"/>
+          </w:tcPr>
+          <w:p>
+            <w:r>
+              <w:t>327</w:t>
+            </w:r>
+          </w:p>
+        </w:tc>
+      </w:tr>
+      <w:tr>
+        <w:tc>
+          <w:tcPr>
+            <w:tcW w:w="6475" w:type="dxa"/>
+          </w:tcPr>
+          <w:p>
+            <w:r>
+              <w:t>Remove duplicates</w:t>
+            </w:r>
+          </w:p>
+        </w:tc>
+        <w:tc>
+          <w:tcPr>
+            <w:tcW w:w="6475" w:type="dxa"/>
+          </w:tcPr>
+          <w:p>
+            <w:r>
+              <w:t>22</w:t>
+            </w:r>
+            <w:r>
+              <w:t>1</w:t>
+            </w:r>
+            <w:r>
+              <w:t xml:space="preserve"> (</w:t>
+            </w:r>
+            <w:proofErr w:type="spellStart"/>
+            <w:r>
+              <w:t>Xingyou</w:t>
+            </w:r>
+            <w:proofErr w:type="spellEnd"/>
+            <w:r>
+              <w:t xml:space="preserve"> and Zang paper are the same.</w:t>
+            </w:r>
+            <w:r>
+              <w:t>)</w:t>
+            </w:r>
+          </w:p>
+        </w:tc>
+      </w:tr>
+      <w:tr>
+        <w:tc>
+          <w:tcPr>
+            <w:tcW w:w="6475" w:type="dxa"/>
+          </w:tcPr>
+          <w:p>
+            <w:r>
+              <w:t>Remove non-papers</w:t>
+            </w:r>
+          </w:p>
+        </w:tc>
+        <w:tc>
+          <w:tcPr>
+            <w:tcW w:w="6475" w:type="dxa"/>
+          </w:tcPr>
+          <w:p>
+            <w:r>
+              <w:t>21</w:t>
+            </w:r>
+            <w:r>
+              <w:t>8 – 1 (</w:t>
+            </w:r>
+            <w:r>
+              <w:t xml:space="preserve">Mortimore’s </w:t>
+            </w:r>
+            <w:r>
+              <w:t>article</w:t>
+            </w:r>
+            <w:r>
+              <w:t xml:space="preserve"> is a review</w:t>
+            </w:r>
+            <w:r>
+              <w:t xml:space="preserve">, not a </w:t>
+            </w:r>
+            <w:r>
+              <w:t>paper</w:t>
+            </w:r>
+            <w:r>
+              <w:t>)</w:t>
+            </w:r>
+          </w:p>
+        </w:tc>
+      </w:tr>
+      <w:tr>
+        <w:tc>
+          <w:tcPr>
+            <w:tcW w:w="6475" w:type="dxa"/>
+          </w:tcPr>
+          <w:p>
+            <w:r>
+              <w:t>Eligible abstracts - Lauren</w:t>
+            </w:r>
+          </w:p>
+        </w:tc>
+        <w:tc>
+          <w:tcPr>
+            <w:tcW w:w="6475" w:type="dxa"/>
+          </w:tcPr>
+          <w:p>
+            <w:r>
+              <w:t>80</w:t>
+            </w:r>
+          </w:p>
+        </w:tc>
+      </w:tr>
+      <w:tr>
+        <w:tc>
+          <w:tcPr>
+            <w:tcW w:w="6475" w:type="dxa"/>
+          </w:tcPr>
+          <w:p>
+            <w:r>
+              <w:t xml:space="preserve">Eligible abstracts - </w:t>
+            </w:r>
+            <w:proofErr w:type="spellStart"/>
+            <w:r>
+              <w:t>Dewi</w:t>
+            </w:r>
+            <w:proofErr w:type="spellEnd"/>
+          </w:p>
+        </w:tc>
+        <w:tc>
+          <w:tcPr>
+            <w:tcW w:w="6475" w:type="dxa"/>
+          </w:tcPr>
+          <w:p>
+            <w:r>
+              <w:t>87</w:t>
+            </w:r>
+          </w:p>
+        </w:tc>
+      </w:tr>
+      <w:tr>
+        <w:tc>
+          <w:tcPr>
+            <w:tcW w:w="6475" w:type="dxa"/>
+          </w:tcPr>
+          <w:p>
+            <w:r>
+              <w:t>Eligible abstracts</w:t>
+            </w:r>
+          </w:p>
+        </w:tc>
+        <w:tc>
+          <w:tcPr>
+            <w:tcW w:w="6475" w:type="dxa"/>
+          </w:tcPr>
+          <w:p>
+            <w:r>
+              <w:t>8</w:t>
+            </w:r>
+            <w:r>
+              <w:t>1 – 1</w:t>
+            </w:r>
+            <w:r>
+              <w:t>0</w:t>
+            </w:r>
+            <w:r>
+              <w:t xml:space="preserve"> (exclude all the notes above)</w:t>
+            </w:r>
+          </w:p>
+        </w:tc>
+      </w:tr>
+    </w:tbl>
+    <w:p/>
+    <w:p/>
+    <w:p/>
+    <w:p/>
+    <w:p/>
+    <w:p/>
     <w:p>
       <w:r>
-        <w:lastRenderedPageBreak/>
         <w:t xml:space="preserve">The communication plot </w:t>
       </w:r>
       <w:proofErr w:type="gramStart"/>

</xml_diff>